<commit_message>
Updated user-documentation with infos about personnel-pages
</commit_message>
<xml_diff>
--- a/Pizzabestelldienst/Skript_Doku_Pizzabestelldienst.docx
+++ b/Pizzabestelldienst/Skript_Doku_Pizzabestelldienst.docx
@@ -28,13 +28,8 @@
         <w:jc w:val="center"/>
       </w:pPr>
       <w:r>
-        <w:t xml:space="preserve">Von Benjamin Brandtner, Lukas Dürer, Michael </w:t>
-      </w:r>
-      <w:proofErr w:type="spellStart"/>
-      <w:r>
-        <w:t>Winsauer</w:t>
-      </w:r>
-      <w:proofErr w:type="spellEnd"/>
+        <w:t>Von Benjamin Brandtner, Lukas Dürer, Michael Winsauer</w:t>
+      </w:r>
     </w:p>
     <w:p>
       <w:pPr>
@@ -128,7 +123,9 @@
               <w:tab w:val="right" w:leader="dot" w:pos="9062"/>
             </w:tabs>
             <w:rPr>
+              <w:rFonts w:eastAsiaTheme="minorEastAsia"/>
               <w:noProof/>
+              <w:lang w:eastAsia="de-DE"/>
             </w:rPr>
           </w:pPr>
           <w:r>
@@ -140,13 +137,13 @@
           <w:r>
             <w:fldChar w:fldCharType="separate"/>
           </w:r>
-          <w:hyperlink w:anchor="_Toc10716663" w:history="1">
+          <w:hyperlink w:anchor="_Toc12203055" w:history="1">
             <w:r>
               <w:rPr>
                 <w:rStyle w:val="Hyperlink"/>
                 <w:noProof/>
               </w:rPr>
-              <w:t>Projektbeschreibung</w:t>
+              <w:t>Dateien</w:t>
             </w:r>
             <w:r>
               <w:rPr>
@@ -167,7 +164,7 @@
                 <w:noProof/>
                 <w:webHidden/>
               </w:rPr>
-              <w:instrText xml:space="preserve"> PAGEREF _Toc10716663 \h </w:instrText>
+              <w:instrText xml:space="preserve"> PAGEREF _Toc12203055 \h </w:instrText>
             </w:r>
             <w:r>
               <w:rPr>
@@ -205,15 +202,87 @@
               <w:tab w:val="right" w:leader="dot" w:pos="9062"/>
             </w:tabs>
             <w:rPr>
+              <w:rFonts w:eastAsiaTheme="minorEastAsia"/>
               <w:noProof/>
+              <w:lang w:eastAsia="de-DE"/>
             </w:rPr>
           </w:pPr>
-          <w:hyperlink w:anchor="_Toc10716664" w:history="1">
+          <w:hyperlink w:anchor="_Toc12203056" w:history="1">
             <w:r>
               <w:rPr>
                 <w:rStyle w:val="Hyperlink"/>
                 <w:noProof/>
               </w:rPr>
+              <w:t>Projektbeschreibung</w:t>
+            </w:r>
+            <w:r>
+              <w:rPr>
+                <w:noProof/>
+                <w:webHidden/>
+              </w:rPr>
+              <w:tab/>
+            </w:r>
+            <w:r>
+              <w:rPr>
+                <w:noProof/>
+                <w:webHidden/>
+              </w:rPr>
+              <w:fldChar w:fldCharType="begin"/>
+            </w:r>
+            <w:r>
+              <w:rPr>
+                <w:noProof/>
+                <w:webHidden/>
+              </w:rPr>
+              <w:instrText xml:space="preserve"> PAGEREF _Toc12203056 \h </w:instrText>
+            </w:r>
+            <w:r>
+              <w:rPr>
+                <w:noProof/>
+                <w:webHidden/>
+              </w:rPr>
+            </w:r>
+            <w:r>
+              <w:rPr>
+                <w:noProof/>
+                <w:webHidden/>
+              </w:rPr>
+              <w:fldChar w:fldCharType="separate"/>
+            </w:r>
+            <w:r>
+              <w:rPr>
+                <w:noProof/>
+                <w:webHidden/>
+              </w:rPr>
+              <w:t>3</w:t>
+            </w:r>
+            <w:r>
+              <w:rPr>
+                <w:noProof/>
+                <w:webHidden/>
+              </w:rPr>
+              <w:fldChar w:fldCharType="end"/>
+            </w:r>
+          </w:hyperlink>
+        </w:p>
+        <w:p>
+          <w:pPr>
+            <w:pStyle w:val="Verzeichnis1"/>
+            <w:tabs>
+              <w:tab w:val="right" w:leader="dot" w:pos="9062"/>
+            </w:tabs>
+            <w:rPr>
+              <w:rFonts w:eastAsiaTheme="minorEastAsia"/>
+              <w:noProof/>
+              <w:lang w:eastAsia="de-DE"/>
+            </w:rPr>
+          </w:pPr>
+          <w:hyperlink w:anchor="_Toc12203057" w:history="1">
+            <w:r>
+              <w:rPr>
+                <w:rStyle w:val="Hyperlink"/>
+                <w:noProof/>
+              </w:rPr>
               <w:t>Aufbau und Funktion</w:t>
             </w:r>
             <w:r>
@@ -235,7 +304,7 @@
                 <w:noProof/>
                 <w:webHidden/>
               </w:rPr>
-              <w:instrText xml:space="preserve"> PAGEREF _Toc10716664 \h </w:instrText>
+              <w:instrText xml:space="preserve"> PAGEREF _Toc12203057 \h </w:instrText>
             </w:r>
             <w:r>
               <w:rPr>
@@ -273,10 +342,12 @@
               <w:tab w:val="right" w:leader="dot" w:pos="9062"/>
             </w:tabs>
             <w:rPr>
+              <w:rFonts w:eastAsiaTheme="minorEastAsia"/>
               <w:noProof/>
+              <w:lang w:eastAsia="de-DE"/>
             </w:rPr>
           </w:pPr>
-          <w:hyperlink w:anchor="_Toc10716665" w:history="1">
+          <w:hyperlink w:anchor="_Toc12203058" w:history="1">
             <w:r>
               <w:rPr>
                 <w:rStyle w:val="Hyperlink"/>
@@ -303,7 +374,7 @@
                 <w:noProof/>
                 <w:webHidden/>
               </w:rPr>
-              <w:instrText xml:space="preserve"> PAGEREF _Toc10716665 \h </w:instrText>
+              <w:instrText xml:space="preserve"> PAGEREF _Toc12203058 \h </w:instrText>
             </w:r>
             <w:r>
               <w:rPr>
@@ -341,10 +412,12 @@
               <w:tab w:val="right" w:leader="dot" w:pos="9062"/>
             </w:tabs>
             <w:rPr>
+              <w:rFonts w:eastAsiaTheme="minorEastAsia"/>
               <w:noProof/>
+              <w:lang w:eastAsia="de-DE"/>
             </w:rPr>
           </w:pPr>
-          <w:hyperlink w:anchor="_Toc10716666" w:history="1">
+          <w:hyperlink w:anchor="_Toc12203059" w:history="1">
             <w:r>
               <w:rPr>
                 <w:rStyle w:val="Hyperlink"/>
@@ -371,7 +444,7 @@
                 <w:noProof/>
                 <w:webHidden/>
               </w:rPr>
-              <w:instrText xml:space="preserve"> PAGEREF _Toc10716666 \h </w:instrText>
+              <w:instrText xml:space="preserve"> PAGEREF _Toc12203059 \h </w:instrText>
             </w:r>
             <w:r>
               <w:rPr>
@@ -409,10 +482,12 @@
               <w:tab w:val="right" w:leader="dot" w:pos="9062"/>
             </w:tabs>
             <w:rPr>
+              <w:rFonts w:eastAsiaTheme="minorEastAsia"/>
               <w:noProof/>
+              <w:lang w:eastAsia="de-DE"/>
             </w:rPr>
           </w:pPr>
-          <w:hyperlink w:anchor="_Toc10716667" w:history="1">
+          <w:hyperlink w:anchor="_Toc12203060" w:history="1">
             <w:r>
               <w:rPr>
                 <w:rStyle w:val="Hyperlink"/>
@@ -439,7 +514,7 @@
                 <w:noProof/>
                 <w:webHidden/>
               </w:rPr>
-              <w:instrText xml:space="preserve"> PAGEREF _Toc10716667 \h </w:instrText>
+              <w:instrText xml:space="preserve"> PAGEREF _Toc12203060 \h </w:instrText>
             </w:r>
             <w:r>
               <w:rPr>
@@ -477,10 +552,12 @@
               <w:tab w:val="right" w:leader="dot" w:pos="9062"/>
             </w:tabs>
             <w:rPr>
+              <w:rFonts w:eastAsiaTheme="minorEastAsia"/>
               <w:noProof/>
+              <w:lang w:eastAsia="de-DE"/>
             </w:rPr>
           </w:pPr>
-          <w:hyperlink w:anchor="_Toc10716668" w:history="1">
+          <w:hyperlink w:anchor="_Toc12203061" w:history="1">
             <w:r>
               <w:rPr>
                 <w:rStyle w:val="Hyperlink"/>
@@ -507,7 +584,7 @@
                 <w:noProof/>
                 <w:webHidden/>
               </w:rPr>
-              <w:instrText xml:space="preserve"> PAGEREF _Toc10716668 \h </w:instrText>
+              <w:instrText xml:space="preserve"> PAGEREF _Toc12203061 \h </w:instrText>
             </w:r>
             <w:r>
               <w:rPr>
@@ -545,10 +622,12 @@
               <w:tab w:val="right" w:leader="dot" w:pos="9062"/>
             </w:tabs>
             <w:rPr>
+              <w:rFonts w:eastAsiaTheme="minorEastAsia"/>
               <w:noProof/>
+              <w:lang w:eastAsia="de-DE"/>
             </w:rPr>
           </w:pPr>
-          <w:hyperlink w:anchor="_Toc10716669" w:history="1">
+          <w:hyperlink w:anchor="_Toc12203062" w:history="1">
             <w:r>
               <w:rPr>
                 <w:rStyle w:val="Hyperlink"/>
@@ -575,7 +654,7 @@
                 <w:noProof/>
                 <w:webHidden/>
               </w:rPr>
-              <w:instrText xml:space="preserve"> PAGEREF _Toc10716669 \h </w:instrText>
+              <w:instrText xml:space="preserve"> PAGEREF _Toc12203062 \h </w:instrText>
             </w:r>
             <w:r>
               <w:rPr>
@@ -596,6 +675,146 @@
                 <w:webHidden/>
               </w:rPr>
               <w:t>5</w:t>
+            </w:r>
+            <w:r>
+              <w:rPr>
+                <w:noProof/>
+                <w:webHidden/>
+              </w:rPr>
+              <w:fldChar w:fldCharType="end"/>
+            </w:r>
+          </w:hyperlink>
+        </w:p>
+        <w:p>
+          <w:pPr>
+            <w:pStyle w:val="Verzeichnis3"/>
+            <w:tabs>
+              <w:tab w:val="right" w:leader="dot" w:pos="9062"/>
+            </w:tabs>
+            <w:rPr>
+              <w:rFonts w:eastAsiaTheme="minorEastAsia"/>
+              <w:noProof/>
+              <w:lang w:eastAsia="de-DE"/>
+            </w:rPr>
+          </w:pPr>
+          <w:hyperlink w:anchor="_Toc12203063" w:history="1">
+            <w:r>
+              <w:rPr>
+                <w:rStyle w:val="Hyperlink"/>
+                <w:noProof/>
+              </w:rPr>
+              <w:t>Köche</w:t>
+            </w:r>
+            <w:r>
+              <w:rPr>
+                <w:noProof/>
+                <w:webHidden/>
+              </w:rPr>
+              <w:tab/>
+            </w:r>
+            <w:r>
+              <w:rPr>
+                <w:noProof/>
+                <w:webHidden/>
+              </w:rPr>
+              <w:fldChar w:fldCharType="begin"/>
+            </w:r>
+            <w:r>
+              <w:rPr>
+                <w:noProof/>
+                <w:webHidden/>
+              </w:rPr>
+              <w:instrText xml:space="preserve"> PAGEREF _Toc12203063 \h </w:instrText>
+            </w:r>
+            <w:r>
+              <w:rPr>
+                <w:noProof/>
+                <w:webHidden/>
+              </w:rPr>
+            </w:r>
+            <w:r>
+              <w:rPr>
+                <w:noProof/>
+                <w:webHidden/>
+              </w:rPr>
+              <w:fldChar w:fldCharType="separate"/>
+            </w:r>
+            <w:r>
+              <w:rPr>
+                <w:noProof/>
+                <w:webHidden/>
+              </w:rPr>
+              <w:t>5</w:t>
+            </w:r>
+            <w:r>
+              <w:rPr>
+                <w:noProof/>
+                <w:webHidden/>
+              </w:rPr>
+              <w:fldChar w:fldCharType="end"/>
+            </w:r>
+          </w:hyperlink>
+        </w:p>
+        <w:p>
+          <w:pPr>
+            <w:pStyle w:val="Verzeichnis3"/>
+            <w:tabs>
+              <w:tab w:val="right" w:leader="dot" w:pos="9062"/>
+            </w:tabs>
+            <w:rPr>
+              <w:rFonts w:eastAsiaTheme="minorEastAsia"/>
+              <w:noProof/>
+              <w:lang w:eastAsia="de-DE"/>
+            </w:rPr>
+          </w:pPr>
+          <w:hyperlink w:anchor="_Toc12203064" w:history="1">
+            <w:r>
+              <w:rPr>
+                <w:rStyle w:val="Hyperlink"/>
+                <w:noProof/>
+              </w:rPr>
+              <w:t>Lieferanten</w:t>
+            </w:r>
+            <w:r>
+              <w:rPr>
+                <w:noProof/>
+                <w:webHidden/>
+              </w:rPr>
+              <w:tab/>
+            </w:r>
+            <w:r>
+              <w:rPr>
+                <w:noProof/>
+                <w:webHidden/>
+              </w:rPr>
+              <w:fldChar w:fldCharType="begin"/>
+            </w:r>
+            <w:r>
+              <w:rPr>
+                <w:noProof/>
+                <w:webHidden/>
+              </w:rPr>
+              <w:instrText xml:space="preserve"> PAGEREF _Toc12203064 \h </w:instrText>
+            </w:r>
+            <w:r>
+              <w:rPr>
+                <w:noProof/>
+                <w:webHidden/>
+              </w:rPr>
+            </w:r>
+            <w:r>
+              <w:rPr>
+                <w:noProof/>
+                <w:webHidden/>
+              </w:rPr>
+              <w:fldChar w:fldCharType="separate"/>
+            </w:r>
+            <w:r>
+              <w:rPr>
+                <w:noProof/>
+                <w:webHidden/>
+              </w:rPr>
+              <w:t>6</w:t>
             </w:r>
             <w:r>
               <w:rPr>
@@ -626,24 +845,20 @@
       <w:pPr>
         <w:pStyle w:val="berschrift1"/>
       </w:pPr>
-      <w:bookmarkStart w:id="0" w:name="_Toc10716663"/>
+      <w:bookmarkStart w:id="0" w:name="_Toc12203055"/>
       <w:r>
         <w:lastRenderedPageBreak/>
         <w:t>Dateien</w:t>
       </w:r>
+      <w:bookmarkEnd w:id="0"/>
     </w:p>
     <w:p>
       <w:r>
         <w:t>Damit unsere Seite funktioniert, muss der Ordner „</w:t>
       </w:r>
-      <w:proofErr w:type="spellStart"/>
       <w:r>
         <w:t>Skript_Projekt_Pizzabestelldienst</w:t>
       </w:r>
-      <w:proofErr w:type="spellEnd"/>
-      <w:r>
-        <w:t>-master</w:t>
-      </w:r>
       <w:r>
         <w:t>“ mitsamt seiner Unterordner vorhanden sein. Des Weiteren muss eine MySQL-Datenbank mit dem Namen „</w:t>
       </w:r>
@@ -653,17 +868,16 @@
       <w:r>
         <w:t>“ vorhanden sein, um die Funktionen nutzen zu können, die eine Datenbankanbindung erfordern.</w:t>
       </w:r>
-      <w:bookmarkStart w:id="1" w:name="_GoBack"/>
-      <w:bookmarkEnd w:id="1"/>
     </w:p>
     <w:p>
       <w:pPr>
         <w:pStyle w:val="berschrift1"/>
       </w:pPr>
+      <w:bookmarkStart w:id="1" w:name="_Toc12203056"/>
       <w:r>
         <w:t>Projektbeschreibung</w:t>
       </w:r>
-      <w:bookmarkEnd w:id="0"/>
+      <w:bookmarkEnd w:id="1"/>
     </w:p>
     <w:p>
       <w:r>
@@ -674,7 +888,7 @@
       <w:pPr>
         <w:pStyle w:val="berschrift1"/>
       </w:pPr>
-      <w:bookmarkStart w:id="2" w:name="_Toc10716664"/>
+      <w:bookmarkStart w:id="2" w:name="_Toc12203057"/>
       <w:r>
         <w:t>Aufbau und Funktion</w:t>
       </w:r>
@@ -685,11 +899,31 @@
       <w:pPr>
         <w:pStyle w:val="berschrift2"/>
       </w:pPr>
-      <w:bookmarkStart w:id="3" w:name="_Toc10716665"/>
+      <w:bookmarkStart w:id="3" w:name="_Toc12203058"/>
       <w:r>
         <w:t>Hauptseite</w:t>
       </w:r>
       <w:bookmarkEnd w:id="3"/>
+    </w:p>
+    <w:p>
+      <w:pPr>
+        <w:rPr>
+          <w:rFonts w:ascii="Courier New" w:hAnsi="Courier New" w:cs="Courier New"/>
+          <w:sz w:val="20"/>
+          <w:szCs w:val="20"/>
+        </w:rPr>
+      </w:pPr>
+      <w:r>
+        <w:t xml:space="preserve">Pfad: </w:t>
+      </w:r>
+      <w:r>
+        <w:rPr>
+          <w:rFonts w:ascii="Courier New" w:hAnsi="Courier New" w:cs="Courier New"/>
+          <w:sz w:val="20"/>
+          <w:szCs w:val="20"/>
+        </w:rPr>
+        <w:t>Skript_Projekt_Pizzabestelldienst/Pizzabestelldienst/html/main.html</w:t>
+      </w:r>
     </w:p>
     <w:p>
       <w:r>
@@ -697,7 +931,7 @@
           <w:noProof/>
         </w:rPr>
         <w:drawing>
-          <wp:inline distT="0" distB="0" distL="0" distR="0" wp14:anchorId="42442ABD" wp14:editId="74C71B36">
+          <wp:inline distT="0" distB="0" distL="0" distR="0" wp14:anchorId="3CC89121" wp14:editId="75746C89">
             <wp:extent cx="5760720" cy="3924300"/>
             <wp:effectExtent l="0" t="0" r="0" b="0"/>
             <wp:docPr id="1" name="Grafik 1"/>
@@ -764,7 +998,7 @@
       <w:pPr>
         <w:pStyle w:val="berschrift2"/>
       </w:pPr>
-      <w:bookmarkStart w:id="4" w:name="_Toc10716666"/>
+      <w:bookmarkStart w:id="4" w:name="_Toc12203059"/>
       <w:r>
         <w:lastRenderedPageBreak/>
         <w:t>Übersicht</w:t>
@@ -777,7 +1011,7 @@
           <w:noProof/>
         </w:rPr>
         <w:drawing>
-          <wp:inline distT="0" distB="0" distL="0" distR="0" wp14:anchorId="2E9C2908" wp14:editId="255DC22D">
+          <wp:inline distT="0" distB="0" distL="0" distR="0" wp14:anchorId="0E74C3E6" wp14:editId="308C1969">
             <wp:extent cx="5760720" cy="4175760"/>
             <wp:effectExtent l="0" t="0" r="0" b="0"/>
             <wp:docPr id="3" name="Grafik 3"/>
@@ -829,7 +1063,7 @@
       <w:pPr>
         <w:pStyle w:val="berschrift2"/>
       </w:pPr>
-      <w:bookmarkStart w:id="5" w:name="_Toc10716667"/>
+      <w:bookmarkStart w:id="5" w:name="_Toc12203060"/>
       <w:r>
         <w:lastRenderedPageBreak/>
         <w:t>Bestellung</w:t>
@@ -842,7 +1076,7 @@
           <w:noProof/>
         </w:rPr>
         <w:drawing>
-          <wp:inline distT="0" distB="0" distL="0" distR="0" wp14:anchorId="5F6DCFFE" wp14:editId="14B0C708">
+          <wp:inline distT="0" distB="0" distL="0" distR="0" wp14:anchorId="09B7963B" wp14:editId="630B1B0A">
             <wp:extent cx="5760720" cy="4185285"/>
             <wp:effectExtent l="0" t="0" r="0" b="5715"/>
             <wp:docPr id="4" name="Grafik 4"/>
@@ -897,7 +1131,7 @@
       <w:pPr>
         <w:pStyle w:val="berschrift2"/>
       </w:pPr>
-      <w:bookmarkStart w:id="6" w:name="_Toc10716668"/>
+      <w:bookmarkStart w:id="6" w:name="_Toc12203061"/>
       <w:r>
         <w:t>Bestellverfolgung</w:t>
       </w:r>
@@ -905,14 +1139,14 @@
     </w:p>
     <w:p>
       <w:r>
-        <w:t>Auf dieser Seite kann man seine Bestell-ID angeben, um den Status seiner Bestellung zu angezeigt zu bekommen.</w:t>
+        <w:t>Auf dieser Seite kann man seine Bestell-ID angeben, um den Status seiner Bestellung angezeigt zu bekommen.</w:t>
       </w:r>
     </w:p>
     <w:p>
       <w:pPr>
         <w:pStyle w:val="berschrift2"/>
       </w:pPr>
-      <w:bookmarkStart w:id="7" w:name="_Toc10716669"/>
+      <w:bookmarkStart w:id="7" w:name="_Toc12203062"/>
       <w:r>
         <w:t>Mitarbeiterbereich</w:t>
       </w:r>
@@ -920,7 +1154,187 @@
     </w:p>
     <w:p>
       <w:r>
-        <w:t xml:space="preserve">In den Mitarbeiterbereich gelangt man von den anderen Seiten nach der Eingabe eines Namens und eines Passworts. In diesem Bereich bekommen die Mitarbeiter für sie relevante Bestellungen angezeigt und können den Bestellstatus abändern. </w:t>
+        <w:t xml:space="preserve">In den Mitarbeiterbereich gelangt man von </w:t>
+      </w:r>
+      <w:r>
+        <w:t xml:space="preserve">allen </w:t>
+      </w:r>
+      <w:r>
+        <w:t>Seiten nach der Eingabe eines Namens und eines Passworts</w:t>
+      </w:r>
+      <w:r>
+        <w:t xml:space="preserve"> im Dropdown-Menü Personal</w:t>
+      </w:r>
+      <w:r>
+        <w:t xml:space="preserve">. In diesem Bereich bekommen die Mitarbeiter für sie relevante Bestellungen angezeigt und können den Bestellstatus abändern. </w:t>
+      </w:r>
+    </w:p>
+    <w:p>
+      <w:pPr>
+        <w:rPr>
+          <w:rFonts w:cstheme="minorHAnsi"/>
+        </w:rPr>
+      </w:pPr>
+      <w:r>
+        <w:t xml:space="preserve">Die Namen aller Mitarbeiter können der Datenbank entnommen werden, das Passwort für alle ist zu Testzwecken </w:t>
+      </w:r>
+      <w:r>
+        <w:rPr>
+          <w:rFonts w:ascii="Courier New" w:hAnsi="Courier New" w:cs="Courier New"/>
+        </w:rPr>
+        <w:t>asdf</w:t>
+      </w:r>
+      <w:r>
+        <w:rPr>
+          <w:rFonts w:ascii="Courier New" w:hAnsi="Courier New" w:cs="Courier New"/>
+        </w:rPr>
+        <w:t xml:space="preserve"> </w:t>
+      </w:r>
+      <w:r>
+        <w:rPr>
+          <w:rFonts w:cstheme="minorHAnsi"/>
+        </w:rPr>
+        <w:t>.</w:t>
+      </w:r>
+    </w:p>
+    <w:p>
+      <w:pPr>
+        <w:pStyle w:val="berschrift3"/>
+      </w:pPr>
+      <w:bookmarkStart w:id="8" w:name="_Toc12203063"/>
+      <w:r>
+        <w:lastRenderedPageBreak/>
+        <w:t>Köche</w:t>
+      </w:r>
+      <w:bookmarkStart w:id="9" w:name="_GoBack"/>
+      <w:bookmarkEnd w:id="8"/>
+      <w:bookmarkEnd w:id="9"/>
+    </w:p>
+    <w:p>
+      <w:r>
+        <w:rPr>
+          <w:noProof/>
+        </w:rPr>
+        <w:drawing>
+          <wp:inline distT="0" distB="0" distL="0" distR="0" wp14:anchorId="2AE65A32" wp14:editId="5E95DEED">
+            <wp:extent cx="5760720" cy="2493645"/>
+            <wp:effectExtent l="0" t="0" r="0" b="1905"/>
+            <wp:docPr id="2" name="Grafik 2"/>
+            <wp:cNvGraphicFramePr>
+              <a:graphicFrameLocks xmlns:a="http://schemas.openxmlformats.org/drawingml/2006/main" noChangeAspect="1"/>
+            </wp:cNvGraphicFramePr>
+            <a:graphic xmlns:a="http://schemas.openxmlformats.org/drawingml/2006/main">
+              <a:graphicData uri="http://schemas.openxmlformats.org/drawingml/2006/picture">
+                <pic:pic xmlns:pic="http://schemas.openxmlformats.org/drawingml/2006/picture">
+                  <pic:nvPicPr>
+                    <pic:cNvPr id="1" name=""/>
+                    <pic:cNvPicPr/>
+                  </pic:nvPicPr>
+                  <pic:blipFill>
+                    <a:blip r:embed="rId8"/>
+                    <a:stretch>
+                      <a:fillRect/>
+                    </a:stretch>
+                  </pic:blipFill>
+                  <pic:spPr>
+                    <a:xfrm>
+                      <a:off x="0" y="0"/>
+                      <a:ext cx="5760720" cy="2493645"/>
+                    </a:xfrm>
+                    <a:prstGeom prst="rect">
+                      <a:avLst/>
+                    </a:prstGeom>
+                  </pic:spPr>
+                </pic:pic>
+              </a:graphicData>
+            </a:graphic>
+          </wp:inline>
+        </w:drawing>
+      </w:r>
+    </w:p>
+    <w:p>
+      <w:r>
+        <w:t>Hier sieht z.B der Koch Joseph alle Pizzen die noch kein anderer Koch bearbeitet. Diese Seite lädt regelmäßig neu, um immer auf dem neusten Stand zu bleiben. Es werden nur alle für ihn als Koch relevanten Daten angezeigt, also z.B. das Rezept und die Backzeit, nicht aber die Adresse des Kunden.</w:t>
+      </w:r>
+    </w:p>
+    <w:p>
+      <w:r>
+        <w:t xml:space="preserve">Mit den Knöpfen </w:t>
+      </w:r>
+      <w:r>
+        <w:t>rechts</w:t>
+      </w:r>
+      <w:r>
+        <w:t xml:space="preserve"> kann der Status einer Pizza verändert werden. Mit einem Druck auf </w:t>
+      </w:r>
+      <w:r>
+        <w:t>„</w:t>
+      </w:r>
+      <w:r>
+        <w:t>Fertig gebacken</w:t>
+      </w:r>
+      <w:r>
+        <w:t>“</w:t>
+      </w:r>
+      <w:r>
+        <w:t xml:space="preserve"> verschwindet der Eintrag aus der Tabelle (da er nun für den Koch nicht mehr relevant ist).</w:t>
+      </w:r>
+    </w:p>
+    <w:p>
+      <w:pPr>
+        <w:pStyle w:val="berschrift3"/>
+      </w:pPr>
+      <w:bookmarkStart w:id="10" w:name="_Toc12203064"/>
+      <w:r>
+        <w:t>Lieferanten</w:t>
+      </w:r>
+      <w:bookmarkEnd w:id="10"/>
+    </w:p>
+    <w:p>
+      <w:r>
+        <w:rPr>
+          <w:noProof/>
+        </w:rPr>
+        <w:drawing>
+          <wp:inline distT="0" distB="0" distL="0" distR="0" wp14:anchorId="0A6D62D5" wp14:editId="4F46D121">
+            <wp:extent cx="5760720" cy="1450340"/>
+            <wp:effectExtent l="0" t="0" r="0" b="0"/>
+            <wp:docPr id="5" name="Grafik 5"/>
+            <wp:cNvGraphicFramePr>
+              <a:graphicFrameLocks xmlns:a="http://schemas.openxmlformats.org/drawingml/2006/main" noChangeAspect="1"/>
+            </wp:cNvGraphicFramePr>
+            <a:graphic xmlns:a="http://schemas.openxmlformats.org/drawingml/2006/main">
+              <a:graphicData uri="http://schemas.openxmlformats.org/drawingml/2006/picture">
+                <pic:pic xmlns:pic="http://schemas.openxmlformats.org/drawingml/2006/picture">
+                  <pic:nvPicPr>
+                    <pic:cNvPr id="1" name=""/>
+                    <pic:cNvPicPr/>
+                  </pic:nvPicPr>
+                  <pic:blipFill>
+                    <a:blip r:embed="rId9"/>
+                    <a:stretch>
+                      <a:fillRect/>
+                    </a:stretch>
+                  </pic:blipFill>
+                  <pic:spPr>
+                    <a:xfrm>
+                      <a:off x="0" y="0"/>
+                      <a:ext cx="5760720" cy="1450340"/>
+                    </a:xfrm>
+                    <a:prstGeom prst="rect">
+                      <a:avLst/>
+                    </a:prstGeom>
+                  </pic:spPr>
+                </pic:pic>
+              </a:graphicData>
+            </a:graphic>
+          </wp:inline>
+        </w:drawing>
+      </w:r>
+    </w:p>
+    <w:p>
+      <w:r>
+        <w:t>Der Mitarbeiterbereich für Lieferanten ist genauso aufgebaut wie der für Köche und besitzt dieselbe Funktionalität.</w:t>
       </w:r>
     </w:p>
     <w:sectPr>
@@ -950,7 +1364,7 @@
       </w:pPr>
     </w:pPrDefault>
   </w:docDefaults>
-  <w:latentStyles w:defLockedState="0" w:defUIPriority="99" w:defSemiHidden="0" w:defUnhideWhenUsed="0" w:defQFormat="0" w:count="375">
+  <w:latentStyles w:defLockedState="0" w:defUIPriority="99" w:defSemiHidden="0" w:defUnhideWhenUsed="0" w:defQFormat="0" w:count="376">
     <w:lsdException w:name="Normal" w:uiPriority="0" w:qFormat="1"/>
     <w:lsdException w:name="heading 1" w:uiPriority="9" w:qFormat="1"/>
     <w:lsdException w:name="heading 2" w:semiHidden="1" w:uiPriority="9" w:unhideWhenUsed="1" w:qFormat="1"/>
@@ -1056,7 +1470,6 @@
     <w:lsdException w:name="HTML Sample" w:semiHidden="1" w:unhideWhenUsed="1"/>
     <w:lsdException w:name="HTML Typewriter" w:semiHidden="1" w:unhideWhenUsed="1"/>
     <w:lsdException w:name="HTML Variable" w:semiHidden="1" w:unhideWhenUsed="1"/>
-    <w:lsdException w:name="Normal Table" w:semiHidden="1" w:unhideWhenUsed="1"/>
     <w:lsdException w:name="annotation subject" w:semiHidden="1" w:unhideWhenUsed="1"/>
     <w:lsdException w:name="No List" w:semiHidden="1" w:unhideWhenUsed="1"/>
     <w:lsdException w:name="Outline List 1" w:semiHidden="1" w:unhideWhenUsed="1"/>
@@ -1103,10 +1516,8 @@
     <w:lsdException w:name="Table Subtle 2" w:semiHidden="1" w:unhideWhenUsed="1"/>
     <w:lsdException w:name="Table Web 1" w:semiHidden="1" w:unhideWhenUsed="1"/>
     <w:lsdException w:name="Table Web 2" w:semiHidden="1" w:unhideWhenUsed="1"/>
-    <w:lsdException w:name="Table Web 3" w:semiHidden="1" w:unhideWhenUsed="1"/>
     <w:lsdException w:name="Balloon Text" w:semiHidden="1" w:unhideWhenUsed="1"/>
     <w:lsdException w:name="Table Grid" w:uiPriority="39"/>
-    <w:lsdException w:name="Table Theme" w:semiHidden="1" w:unhideWhenUsed="1"/>
     <w:lsdException w:name="Placeholder Text" w:semiHidden="1"/>
     <w:lsdException w:name="No Spacing" w:uiPriority="1" w:qFormat="1"/>
     <w:lsdException w:name="Light Shading" w:uiPriority="60"/>
@@ -1326,6 +1737,7 @@
     <w:lsdException w:name="Smart Hyperlink" w:semiHidden="1" w:unhideWhenUsed="1"/>
     <w:lsdException w:name="Hashtag" w:semiHidden="1" w:unhideWhenUsed="1"/>
     <w:lsdException w:name="Unresolved Mention" w:semiHidden="1" w:unhideWhenUsed="1"/>
+    <w:lsdException w:name="Smart Link" w:semiHidden="1" w:unhideWhenUsed="1"/>
   </w:latentStyles>
   <w:style w:type="paragraph" w:default="1" w:styleId="Standard">
     <w:name w:val="Normal"/>
@@ -1372,6 +1784,28 @@
       <w:color w:val="2F5496" w:themeColor="accent1" w:themeShade="BF"/>
       <w:sz w:val="26"/>
       <w:szCs w:val="26"/>
+    </w:rPr>
+  </w:style>
+  <w:style w:type="paragraph" w:styleId="berschrift3">
+    <w:name w:val="heading 3"/>
+    <w:basedOn w:val="Standard"/>
+    <w:next w:val="Standard"/>
+    <w:link w:val="berschrift3Zchn"/>
+    <w:uiPriority w:val="9"/>
+    <w:unhideWhenUsed/>
+    <w:qFormat/>
+    <w:rsid w:val="00ED7265"/>
+    <w:pPr>
+      <w:keepNext/>
+      <w:keepLines/>
+      <w:spacing w:before="40" w:after="0"/>
+      <w:outlineLvl w:val="2"/>
+    </w:pPr>
+    <w:rPr>
+      <w:rFonts w:asciiTheme="majorHAnsi" w:eastAsiaTheme="majorEastAsia" w:hAnsiTheme="majorHAnsi" w:cstheme="majorBidi"/>
+      <w:color w:val="1F3763" w:themeColor="accent1" w:themeShade="7F"/>
+      <w:sz w:val="24"/>
+      <w:szCs w:val="24"/>
     </w:rPr>
   </w:style>
   <w:style w:type="character" w:default="1" w:styleId="Absatz-Standardschriftart">
@@ -1477,6 +1911,32 @@
       <w:color w:val="0563C1" w:themeColor="hyperlink"/>
       <w:u w:val="single"/>
     </w:rPr>
+  </w:style>
+  <w:style w:type="character" w:customStyle="1" w:styleId="berschrift3Zchn">
+    <w:name w:val="Überschrift 3 Zchn"/>
+    <w:basedOn w:val="Absatz-Standardschriftart"/>
+    <w:link w:val="berschrift3"/>
+    <w:uiPriority w:val="9"/>
+    <w:rsid w:val="00ED7265"/>
+    <w:rPr>
+      <w:rFonts w:asciiTheme="majorHAnsi" w:eastAsiaTheme="majorEastAsia" w:hAnsiTheme="majorHAnsi" w:cstheme="majorBidi"/>
+      <w:color w:val="1F3763" w:themeColor="accent1" w:themeShade="7F"/>
+      <w:sz w:val="24"/>
+      <w:szCs w:val="24"/>
+    </w:rPr>
+  </w:style>
+  <w:style w:type="paragraph" w:styleId="Verzeichnis3">
+    <w:name w:val="toc 3"/>
+    <w:basedOn w:val="Standard"/>
+    <w:next w:val="Standard"/>
+    <w:autoRedefine/>
+    <w:uiPriority w:val="39"/>
+    <w:unhideWhenUsed/>
+    <w:rsid w:val="00535317"/>
+    <w:pPr>
+      <w:spacing w:after="100"/>
+      <w:ind w:left="440"/>
+    </w:pPr>
   </w:style>
 </w:styles>
 </file>
@@ -1781,7 +2241,7 @@
 </file>
 
 <file path=customXml/itemProps1.xml><?xml version="1.0" encoding="utf-8"?>
-<ds:datastoreItem xmlns:ds="http://schemas.openxmlformats.org/officeDocument/2006/customXml" ds:itemID="{6F2A04EA-411C-48BF-89B8-29F96AF3529F}">
+<ds:datastoreItem xmlns:ds="http://schemas.openxmlformats.org/officeDocument/2006/customXml" ds:itemID="{F0CF2420-C6F3-4EDC-854B-56D2C30CCF4E}">
   <ds:schemaRefs>
     <ds:schemaRef ds:uri="http://schemas.openxmlformats.org/officeDocument/2006/bibliography"/>
   </ds:schemaRefs>

</xml_diff>